<commit_message>
Hoàn thiện chương 2 Báo cáo
</commit_message>
<xml_diff>
--- a/BaoCaoDATN - ver1.docx
+++ b/BaoCaoDATN - ver1.docx
@@ -11571,13 +11571,7 @@
         <w:rPr>
           <w:lang w:val="en-US"/>
         </w:rPr>
-        <w:t xml:space="preserve">Các </w:t>
-      </w:r>
-      <w:r>
-        <w:rPr>
-          <w:lang w:val="en-US"/>
-        </w:rPr>
-        <w:t>phương thức thanh toán điện tử:</w:t>
+        <w:t>Các phương thức thanh toán điện tử:</w:t>
       </w:r>
     </w:p>
     <w:p>
@@ -11862,7 +11856,7 @@
         <w:rPr>
           <w:lang w:val="en-US"/>
         </w:rPr>
-        <w:t>1</w:t>
+        <w:t>3</w:t>
       </w:r>
       <w:r>
         <w:t>.</w:t>
@@ -11965,7 +11959,7 @@
         <w:rPr>
           <w:lang w:val="en-US"/>
         </w:rPr>
-        <w:t>1</w:t>
+        <w:t>3</w:t>
       </w:r>
       <w:r>
         <w:t>.</w:t>
@@ -11983,13 +11977,7 @@
         <w:rPr>
           <w:lang w:val="en-US"/>
         </w:rPr>
-        <w:t>Sự chính xác của</w:t>
-      </w:r>
-      <w:r>
-        <w:rPr>
-          <w:lang w:val="en-US"/>
-        </w:rPr>
-        <w:t xml:space="preserve"> GPS</w:t>
+        <w:t>Sự chính xác của GPS</w:t>
       </w:r>
     </w:p>
     <w:p>
@@ -12057,10 +12045,57 @@
         </w:rPr>
         <w:t>4 Công nghệ sử dụng</w:t>
       </w:r>
+      <w:r>
+        <w:rPr>
+          <w:sz w:val="28"/>
+          <w:lang w:val="en-US"/>
+        </w:rPr>
+        <w:t>:</w:t>
+      </w:r>
+    </w:p>
+    <w:p>
+      <w:pPr>
+        <w:pStyle w:val="Heading3"/>
+        <w:spacing w:before="60" w:after="60" w:line="360" w:lineRule="auto"/>
+        <w:rPr>
+          <w:lang w:val="en-US"/>
+        </w:rPr>
+      </w:pPr>
+      <w:r>
+        <w:rPr>
+          <w:lang w:val="en-US"/>
+        </w:rPr>
+        <w:t>2.</w:t>
+      </w:r>
+      <w:r>
+        <w:rPr>
+          <w:lang w:val="en-US"/>
+        </w:rPr>
+        <w:t>4</w:t>
+      </w:r>
+      <w:r>
+        <w:t>.</w:t>
+      </w:r>
+      <w:r>
+        <w:rPr>
+          <w:lang w:val="en-US"/>
+        </w:rPr>
+        <w:t>1</w:t>
+      </w:r>
+      <w:r>
+        <w:t xml:space="preserve"> </w:t>
+      </w:r>
+      <w:r>
+        <w:rPr>
+          <w:lang w:val="en-US"/>
+        </w:rPr>
+        <w:t>Flutter:</w:t>
+      </w:r>
     </w:p>
     <w:p>
       <w:pPr>
         <w:spacing w:line="360" w:lineRule="auto"/>
+        <w:ind w:firstLine="720"/>
         <w:rPr>
           <w:rFonts w:ascii="Times New Roman" w:hAnsi="Times New Roman" w:cs="Times New Roman"/>
           <w:sz w:val="26"/>
@@ -12068,6 +12103,622 @@
           <w:lang w:val="en-US"/>
         </w:rPr>
       </w:pPr>
+      <w:r>
+        <w:rPr>
+          <w:rFonts w:ascii="Times New Roman" w:hAnsi="Times New Roman" w:cs="Times New Roman"/>
+          <w:sz w:val="26"/>
+          <w:szCs w:val="26"/>
+          <w:lang w:val="en-US"/>
+        </w:rPr>
+        <w:t>Flutter là một framework phát triển ứng dụng di động mã nguồn mở được phát triển bởi Google. Thư viện này cho phép các nhà phát triển xây dựng các ứng dụng di động cho cả hệ điều hành IOS và Android với duy nhất một mã nguồn.</w:t>
+      </w:r>
+    </w:p>
+    <w:p>
+      <w:pPr>
+        <w:spacing w:line="360" w:lineRule="auto"/>
+        <w:ind w:firstLine="720"/>
+        <w:rPr>
+          <w:rFonts w:ascii="Times New Roman" w:hAnsi="Times New Roman" w:cs="Times New Roman"/>
+          <w:sz w:val="26"/>
+          <w:szCs w:val="26"/>
+          <w:lang w:val="en-US"/>
+        </w:rPr>
+      </w:pPr>
+      <w:r>
+        <w:rPr>
+          <w:rFonts w:ascii="Times New Roman" w:hAnsi="Times New Roman" w:cs="Times New Roman"/>
+          <w:sz w:val="26"/>
+          <w:szCs w:val="26"/>
+          <w:lang w:val="en-US"/>
+        </w:rPr>
+        <w:t xml:space="preserve">Flutter sử dụng ngôn ngữ lập trình Dart – một ngôn ngữ cũng được phát triển bởi Google. </w:t>
+      </w:r>
+      <w:r>
+        <w:rPr>
+          <w:rFonts w:ascii="Times New Roman" w:hAnsi="Times New Roman" w:cs="Times New Roman"/>
+          <w:sz w:val="26"/>
+          <w:szCs w:val="26"/>
+          <w:lang w:val="en-US"/>
+        </w:rPr>
+        <w:t>Flutter cung cấp một loạt các công cụ, thư viện và hỗ trợ phong phú, giúp nhà phát triển xây dựng các ứng dụng phức tạp và tùy chỉnh một cách dễ dàng. Đối với ứng dụng di động, Flutter cung cấp Hot Reload, cho phép nhà phát triển ngay lập tức thấy được sự thay đổi trong ứng dụng mà không cần phải khởi động lại toàn bộ ứng dụng. Điều này giúp tăng tốc quá trình phát triển và thử nghiệm.</w:t>
+      </w:r>
+    </w:p>
+    <w:p>
+      <w:pPr>
+        <w:spacing w:line="360" w:lineRule="auto"/>
+        <w:ind w:firstLine="720"/>
+        <w:rPr>
+          <w:rFonts w:ascii="Times New Roman" w:hAnsi="Times New Roman" w:cs="Times New Roman"/>
+          <w:sz w:val="26"/>
+          <w:szCs w:val="26"/>
+          <w:lang w:val="en-US"/>
+        </w:rPr>
+      </w:pPr>
+      <w:r>
+        <w:rPr>
+          <w:rFonts w:ascii="Times New Roman" w:hAnsi="Times New Roman" w:cs="Times New Roman"/>
+          <w:sz w:val="26"/>
+          <w:szCs w:val="26"/>
+          <w:lang w:val="en-US"/>
+        </w:rPr>
+        <w:t xml:space="preserve">Nhờ sự tiện lợi và dễ sử dụng, Flutter trở nên rất phổ biến, có hơn 30.000 sao trên trang Github của mình. Khi Flutter được giới thiệu, đã có 1 lượng lớn các lập trình </w:t>
+      </w:r>
+      <w:r>
+        <w:rPr>
+          <w:rFonts w:ascii="Times New Roman" w:hAnsi="Times New Roman" w:cs="Times New Roman"/>
+          <w:sz w:val="26"/>
+          <w:szCs w:val="26"/>
+          <w:lang w:val="en-US"/>
+        </w:rPr>
+        <w:lastRenderedPageBreak/>
+        <w:t>viên cũng như những nhà phát triển Flutter nói riêng đưa ra sự quan tâm về nó. Vì vậy, cộng đồng phát triển của Flutter vô cùng lớn và tiềm năng.</w:t>
+      </w:r>
+    </w:p>
+    <w:p>
+      <w:pPr>
+        <w:spacing w:line="360" w:lineRule="auto"/>
+        <w:ind w:firstLine="720"/>
+        <w:rPr>
+          <w:rFonts w:ascii="Times New Roman" w:hAnsi="Times New Roman" w:cs="Times New Roman"/>
+          <w:sz w:val="26"/>
+          <w:szCs w:val="26"/>
+          <w:lang w:val="en-US"/>
+        </w:rPr>
+      </w:pPr>
+      <w:r>
+        <w:rPr>
+          <w:rFonts w:ascii="Times New Roman" w:hAnsi="Times New Roman" w:cs="Times New Roman"/>
+          <w:sz w:val="26"/>
+          <w:szCs w:val="26"/>
+          <w:lang w:val="en-US"/>
+        </w:rPr>
+        <w:t>Tóm lại, Flutter là một framework khá toàn diện, linh hoạt và mang tính hiệu quả cao trong việc phát triển ứng dụng di động đa nền tảng. Với sự hỗ trợ từ Google nói riêng và cộng đồng ủng hộ Flutter nói chung, c</w:t>
+      </w:r>
+      <w:r>
+        <w:rPr>
+          <w:rFonts w:ascii="Times New Roman" w:hAnsi="Times New Roman" w:cs="Times New Roman"/>
+          <w:sz w:val="26"/>
+          <w:szCs w:val="26"/>
+          <w:lang w:val="en-US"/>
+        </w:rPr>
+        <w:t>ác lập trình viên có thể tự tin xây dựng những ứng dụng chất lượng, đáp ứng nhu cầu ngày càng cao của người dùng.</w:t>
+      </w:r>
+    </w:p>
+    <w:p>
+      <w:pPr>
+        <w:pStyle w:val="Heading3"/>
+        <w:spacing w:before="60" w:after="60" w:line="360" w:lineRule="auto"/>
+        <w:rPr>
+          <w:lang w:val="en-US"/>
+        </w:rPr>
+      </w:pPr>
+      <w:r>
+        <w:rPr>
+          <w:lang w:val="en-US"/>
+        </w:rPr>
+        <w:t>2.</w:t>
+      </w:r>
+      <w:r>
+        <w:rPr>
+          <w:lang w:val="en-US"/>
+        </w:rPr>
+        <w:t>4</w:t>
+      </w:r>
+      <w:r>
+        <w:t>.</w:t>
+      </w:r>
+      <w:r>
+        <w:rPr>
+          <w:lang w:val="en-US"/>
+        </w:rPr>
+        <w:t>2</w:t>
+      </w:r>
+      <w:r>
+        <w:t xml:space="preserve"> </w:t>
+      </w:r>
+      <w:r>
+        <w:rPr>
+          <w:lang w:val="en-US"/>
+        </w:rPr>
+        <w:t>Nodejs</w:t>
+      </w:r>
+      <w:r>
+        <w:rPr>
+          <w:lang w:val="en-US"/>
+        </w:rPr>
+        <w:t>:</w:t>
+      </w:r>
+    </w:p>
+    <w:p>
+      <w:pPr>
+        <w:spacing w:line="360" w:lineRule="auto"/>
+        <w:ind w:firstLine="720"/>
+        <w:rPr>
+          <w:rFonts w:ascii="Times New Roman" w:hAnsi="Times New Roman" w:cs="Times New Roman"/>
+          <w:sz w:val="26"/>
+          <w:szCs w:val="26"/>
+          <w:lang w:val="en-US"/>
+        </w:rPr>
+      </w:pPr>
+      <w:r>
+        <w:rPr>
+          <w:rFonts w:ascii="Times New Roman" w:hAnsi="Times New Roman" w:cs="Times New Roman"/>
+          <w:sz w:val="26"/>
+          <w:szCs w:val="26"/>
+          <w:lang w:val="en-US"/>
+        </w:rPr>
+        <w:t xml:space="preserve">Node.js là một môi trường thực thi mã nguồn mở mạnh mẽ, được xây dựng trên JavaScript runtime của Chrome, V8. Với khả năng chạy mã JavaScript ở phía máy chủ, Node.js mang đến sự linh hoạt vượt trội trong việc phát triển các ứng dụng mạng và API đa dạng. Một trong những lý do quan trọng khiến tôi chọn Node.js để phát triển </w:t>
+      </w:r>
+      <w:r>
+        <w:rPr>
+          <w:rFonts w:ascii="Times New Roman" w:hAnsi="Times New Roman" w:cs="Times New Roman"/>
+          <w:sz w:val="26"/>
+          <w:szCs w:val="26"/>
+          <w:lang w:val="en-US"/>
+        </w:rPr>
+        <w:t>B</w:t>
+      </w:r>
+      <w:r>
+        <w:rPr>
+          <w:rFonts w:ascii="Times New Roman" w:hAnsi="Times New Roman" w:cs="Times New Roman"/>
+          <w:sz w:val="26"/>
+          <w:szCs w:val="26"/>
+          <w:lang w:val="en-US"/>
+        </w:rPr>
+        <w:t>ack</w:t>
+      </w:r>
+      <w:r>
+        <w:rPr>
+          <w:rFonts w:ascii="Times New Roman" w:hAnsi="Times New Roman" w:cs="Times New Roman"/>
+          <w:sz w:val="26"/>
+          <w:szCs w:val="26"/>
+          <w:lang w:val="en-US"/>
+        </w:rPr>
+        <w:t>-</w:t>
+      </w:r>
+      <w:r>
+        <w:rPr>
+          <w:rFonts w:ascii="Times New Roman" w:hAnsi="Times New Roman" w:cs="Times New Roman"/>
+          <w:sz w:val="26"/>
+          <w:szCs w:val="26"/>
+          <w:lang w:val="en-US"/>
+        </w:rPr>
+        <w:t xml:space="preserve">end cho ứng dụng </w:t>
+      </w:r>
+      <w:r>
+        <w:rPr>
+          <w:rFonts w:ascii="Times New Roman" w:hAnsi="Times New Roman" w:cs="Times New Roman"/>
+          <w:sz w:val="26"/>
+          <w:szCs w:val="26"/>
+          <w:lang w:val="en-US"/>
+        </w:rPr>
+        <w:t>di động</w:t>
+      </w:r>
+      <w:r>
+        <w:rPr>
+          <w:rFonts w:ascii="Times New Roman" w:hAnsi="Times New Roman" w:cs="Times New Roman"/>
+          <w:sz w:val="26"/>
+          <w:szCs w:val="26"/>
+          <w:lang w:val="en-US"/>
+        </w:rPr>
+        <w:t xml:space="preserve"> là khả năng xử lý nhanh chóng và hiệu quả, nhờ vào mô hình làm việc không đồng bộ và sự kiện.</w:t>
+      </w:r>
+    </w:p>
+    <w:p>
+      <w:pPr>
+        <w:spacing w:line="360" w:lineRule="auto"/>
+        <w:ind w:firstLine="720"/>
+        <w:rPr>
+          <w:rFonts w:ascii="Times New Roman" w:hAnsi="Times New Roman" w:cs="Times New Roman"/>
+          <w:sz w:val="26"/>
+          <w:szCs w:val="26"/>
+          <w:lang w:val="en-US"/>
+        </w:rPr>
+      </w:pPr>
+      <w:r>
+        <w:rPr>
+          <w:rFonts w:ascii="Times New Roman" w:hAnsi="Times New Roman" w:cs="Times New Roman"/>
+          <w:sz w:val="26"/>
+          <w:szCs w:val="26"/>
+          <w:lang w:val="en-US"/>
+        </w:rPr>
+        <w:t>Node.js hoạt động trên mô hình single-threaded, nhưng với non-blocking I/O, nó có thể xử lý nhiều yêu cầu I/O một cách hiệu quả mà không làm chậm quá trình thực thi. Điều này đặc biệt quan trọng đối với các ứng dụng thời gian thực và các dự án đòi hỏi hiệu suất cao. Khả năng xử lý nhiều kết nối đồng thời mà không gây ra tình trạng tắc nghẽn là một điểm mạnh nổi bật của Node.js, khiến nó trở thành lựa chọn lý tưởng cho việc phát triển backend của các ứng dụng di động, nơi mà hiệu suất và khả năng đáp ứng nhanh chóng là yếu tố then chốt.</w:t>
+      </w:r>
+    </w:p>
+    <w:p>
+      <w:pPr>
+        <w:spacing w:line="360" w:lineRule="auto"/>
+        <w:ind w:firstLine="720"/>
+        <w:rPr>
+          <w:rFonts w:ascii="Times New Roman" w:hAnsi="Times New Roman" w:cs="Times New Roman"/>
+          <w:sz w:val="26"/>
+          <w:szCs w:val="26"/>
+          <w:lang w:val="en-US"/>
+        </w:rPr>
+      </w:pPr>
+      <w:r>
+        <w:rPr>
+          <w:rFonts w:ascii="Times New Roman" w:hAnsi="Times New Roman" w:cs="Times New Roman"/>
+          <w:sz w:val="26"/>
+          <w:szCs w:val="26"/>
+          <w:lang w:val="en-US"/>
+        </w:rPr>
+        <w:t>Ngoài ra, Node.js còn có một cộng đồng mạnh mẽ và tích cực. Cộng đồng này không chỉ cung cấp nền tảng để phát triển ứng dụng nhanh chóng mà còn hỗ trợ tích hợp dễ dàng với nhiều thư viện và module mở rộng. Điều này giúp tiết kiệm thời gian và công sức của nhà phát triển, cho phép tập trung vào việc xây dựng các tính năng quan trọng và cải thiện trải nghiệm người dùng.</w:t>
+      </w:r>
+    </w:p>
+    <w:p>
+      <w:pPr>
+        <w:spacing w:line="360" w:lineRule="auto"/>
+        <w:ind w:firstLine="720"/>
+        <w:rPr>
+          <w:rFonts w:ascii="Times New Roman" w:hAnsi="Times New Roman" w:cs="Times New Roman"/>
+          <w:sz w:val="26"/>
+          <w:szCs w:val="26"/>
+          <w:lang w:val="en-US"/>
+        </w:rPr>
+      </w:pPr>
+      <w:r>
+        <w:rPr>
+          <w:rFonts w:ascii="Times New Roman" w:hAnsi="Times New Roman" w:cs="Times New Roman"/>
+          <w:sz w:val="26"/>
+          <w:szCs w:val="26"/>
+          <w:lang w:val="en-US"/>
+        </w:rPr>
+        <w:t xml:space="preserve">Node.js thường được sử dụng để xây dựng các ứng dụng mạng, API, và dịch vụ </w:t>
+      </w:r>
+      <w:r>
+        <w:rPr>
+          <w:rFonts w:ascii="Times New Roman" w:hAnsi="Times New Roman" w:cs="Times New Roman"/>
+          <w:sz w:val="26"/>
+          <w:szCs w:val="26"/>
+          <w:lang w:val="en-US"/>
+        </w:rPr>
+        <w:t>B</w:t>
+      </w:r>
+      <w:r>
+        <w:rPr>
+          <w:rFonts w:ascii="Times New Roman" w:hAnsi="Times New Roman" w:cs="Times New Roman"/>
+          <w:sz w:val="26"/>
+          <w:szCs w:val="26"/>
+          <w:lang w:val="en-US"/>
+        </w:rPr>
+        <w:t>ack</w:t>
+      </w:r>
+      <w:r>
+        <w:rPr>
+          <w:rFonts w:ascii="Times New Roman" w:hAnsi="Times New Roman" w:cs="Times New Roman"/>
+          <w:sz w:val="26"/>
+          <w:szCs w:val="26"/>
+          <w:lang w:val="en-US"/>
+        </w:rPr>
+        <w:t>-</w:t>
+      </w:r>
+      <w:r>
+        <w:rPr>
+          <w:rFonts w:ascii="Times New Roman" w:hAnsi="Times New Roman" w:cs="Times New Roman"/>
+          <w:sz w:val="26"/>
+          <w:szCs w:val="26"/>
+          <w:lang w:val="en-US"/>
+        </w:rPr>
+        <w:t>end, nhờ vào khả năng mở rộng và hiệu suất cao. Sự linh hoạt của Node.js còn nằm ở việc dễ dàng tích hợp với các công nghệ khác, cho phép tạo ra các giải pháp phức tạp và mạnh mẽ. Việc sử dụng Node.js cho backend của ứng dụng điện thoại không chỉ giúp đảm bảo hiệu suất cao mà còn mang lại khả năng mở rộng dễ dàng, đáp ứng tốt nhu cầu phát triển trong tương lai.</w:t>
+      </w:r>
+    </w:p>
+    <w:p>
+      <w:pPr>
+        <w:spacing w:line="360" w:lineRule="auto"/>
+        <w:ind w:firstLine="720"/>
+        <w:rPr>
+          <w:rFonts w:ascii="Times New Roman" w:hAnsi="Times New Roman" w:cs="Times New Roman"/>
+          <w:sz w:val="26"/>
+          <w:szCs w:val="26"/>
+          <w:lang w:val="en-US"/>
+        </w:rPr>
+      </w:pPr>
+      <w:r>
+        <w:rPr>
+          <w:rFonts w:ascii="Times New Roman" w:hAnsi="Times New Roman" w:cs="Times New Roman"/>
+          <w:sz w:val="26"/>
+          <w:szCs w:val="26"/>
+          <w:lang w:val="en-US"/>
+        </w:rPr>
+        <w:lastRenderedPageBreak/>
+        <w:t>Với tất cả những lợi ích này, Node.js là một lựa chọn hoàn hảo cho việc phát triển backend của ứng dụng điện thoại, giúp tối ưu hóa hiệu suất và đảm bảo trải nghiệm người dùng mượt mà. Sự hỗ trợ mạnh mẽ từ cộng đồng và khả năng tích hợp linh hoạt cũng là những yếu tố quan trọng giúp tôi tin tưởng vào lựa chọn này.</w:t>
+      </w:r>
+    </w:p>
+    <w:p>
+      <w:pPr>
+        <w:pStyle w:val="Heading3"/>
+        <w:spacing w:before="60" w:after="60" w:line="360" w:lineRule="auto"/>
+        <w:rPr>
+          <w:lang w:val="en-US"/>
+        </w:rPr>
+      </w:pPr>
+      <w:r>
+        <w:rPr>
+          <w:lang w:val="en-US"/>
+        </w:rPr>
+        <w:t>2.</w:t>
+      </w:r>
+      <w:r>
+        <w:rPr>
+          <w:lang w:val="en-US"/>
+        </w:rPr>
+        <w:t>4</w:t>
+      </w:r>
+      <w:r>
+        <w:t>.</w:t>
+      </w:r>
+      <w:r>
+        <w:rPr>
+          <w:lang w:val="en-US"/>
+        </w:rPr>
+        <w:t>3</w:t>
+      </w:r>
+      <w:r>
+        <w:t xml:space="preserve"> </w:t>
+      </w:r>
+      <w:r>
+        <w:rPr>
+          <w:lang w:val="en-US"/>
+        </w:rPr>
+        <w:t>PostgreSQL</w:t>
+      </w:r>
+      <w:r>
+        <w:rPr>
+          <w:lang w:val="en-US"/>
+        </w:rPr>
+        <w:t>:</w:t>
+      </w:r>
+    </w:p>
+    <w:p>
+      <w:pPr>
+        <w:spacing w:line="360" w:lineRule="auto"/>
+        <w:ind w:firstLine="720"/>
+        <w:rPr>
+          <w:rFonts w:ascii="Times New Roman" w:hAnsi="Times New Roman" w:cs="Times New Roman"/>
+          <w:sz w:val="26"/>
+          <w:szCs w:val="26"/>
+          <w:lang w:val="en-US"/>
+        </w:rPr>
+      </w:pPr>
+      <w:r>
+        <w:rPr>
+          <w:rFonts w:ascii="Times New Roman" w:hAnsi="Times New Roman" w:cs="Times New Roman"/>
+          <w:sz w:val="26"/>
+          <w:szCs w:val="26"/>
+          <w:lang w:val="en-US"/>
+        </w:rPr>
+        <w:t>PostgreSQL là một hệ thống quản trị cơ sở dữ liệu quan hệ-đối tượng (object-relational database management system) có mục đích chung, hệ thống cơ sở dữ liệu mã nguồn mở tiên tiến nhất hiện nay.</w:t>
+      </w:r>
+    </w:p>
+    <w:p>
+      <w:pPr>
+        <w:spacing w:line="360" w:lineRule="auto"/>
+        <w:ind w:firstLine="720"/>
+        <w:rPr>
+          <w:rFonts w:ascii="Times New Roman" w:hAnsi="Times New Roman" w:cs="Times New Roman"/>
+          <w:sz w:val="26"/>
+          <w:szCs w:val="26"/>
+          <w:lang w:val="en-US"/>
+        </w:rPr>
+      </w:pPr>
+      <w:r>
+        <w:rPr>
+          <w:rFonts w:ascii="Times New Roman" w:hAnsi="Times New Roman" w:cs="Times New Roman"/>
+          <w:sz w:val="26"/>
+          <w:szCs w:val="26"/>
+          <w:lang w:val="en-US"/>
+        </w:rPr>
+        <w:t xml:space="preserve">PostgreSQL sở hữu một hệ tính năng đa dạng giúp hỗ trợ các nhà phát triển xây dựng app, các nhà quản trị bảo vệ toàn vẹn dữ liệu, và tạo ra một môi trường chịu lỗi fault-tolerant giúp quản lý dữ liệu bất kể tập dữ liệu lớn hay nhỏ. Bên cạnh hệ thống nguồn mở và miễn phí, PostgreSQL cũng có khả năng mở rộng tuyệt vời. </w:t>
+      </w:r>
+      <w:r>
+        <w:rPr>
+          <w:rFonts w:ascii="Times New Roman" w:hAnsi="Times New Roman" w:cs="Times New Roman"/>
+          <w:sz w:val="26"/>
+          <w:szCs w:val="26"/>
+          <w:lang w:val="en-US"/>
+        </w:rPr>
+        <w:t>Chúng ta</w:t>
+      </w:r>
+      <w:r>
+        <w:rPr>
+          <w:rFonts w:ascii="Times New Roman" w:hAnsi="Times New Roman" w:cs="Times New Roman"/>
+          <w:sz w:val="26"/>
+          <w:szCs w:val="26"/>
+          <w:lang w:val="en-US"/>
+        </w:rPr>
+        <w:t xml:space="preserve"> có thể định nghĩa các kiểu dữ liệu riêng, xây dựng các hàm tùy chỉnh, hay viết mã từ các ngôn ngữ lập trình khác nhau mà không cần biên dịch lại cơ sở dữ liệu</w:t>
+      </w:r>
+      <w:r>
+        <w:rPr>
+          <w:rFonts w:ascii="Times New Roman" w:hAnsi="Times New Roman" w:cs="Times New Roman"/>
+          <w:sz w:val="26"/>
+          <w:szCs w:val="26"/>
+          <w:lang w:val="en-US"/>
+        </w:rPr>
+        <w:t>.</w:t>
+      </w:r>
+    </w:p>
+    <w:p>
+      <w:pPr>
+        <w:spacing w:line="360" w:lineRule="auto"/>
+        <w:ind w:firstLine="720"/>
+        <w:rPr>
+          <w:rFonts w:ascii="Times New Roman" w:hAnsi="Times New Roman" w:cs="Times New Roman"/>
+          <w:sz w:val="26"/>
+          <w:szCs w:val="26"/>
+          <w:lang w:val="en-US"/>
+        </w:rPr>
+      </w:pPr>
+      <w:r>
+        <w:rPr>
+          <w:rFonts w:ascii="Times New Roman" w:hAnsi="Times New Roman" w:cs="Times New Roman"/>
+          <w:sz w:val="26"/>
+          <w:szCs w:val="26"/>
+          <w:lang w:val="en-US"/>
+        </w:rPr>
+        <w:t>Một số điểm nổi bật của PostgreSQL:</w:t>
+      </w:r>
+    </w:p>
+    <w:p>
+      <w:pPr>
+        <w:pStyle w:val="ListParagraph"/>
+        <w:numPr>
+          <w:ilvl w:val="0"/>
+          <w:numId w:val="59"/>
+        </w:numPr>
+        <w:spacing w:line="360" w:lineRule="auto"/>
+        <w:jc w:val="left"/>
+        <w:rPr>
+          <w:rFonts w:cs="Times New Roman"/>
+          <w:b w:val="0"/>
+          <w:i w:val="0"/>
+          <w:szCs w:val="26"/>
+          <w:lang w:val="en-US"/>
+        </w:rPr>
+      </w:pPr>
+      <w:r>
+        <w:rPr>
+          <w:rFonts w:cs="Times New Roman"/>
+          <w:b w:val="0"/>
+          <w:i w:val="0"/>
+          <w:szCs w:val="26"/>
+          <w:lang w:val="en-US"/>
+        </w:rPr>
+        <w:t>Bảo mật: Xác thực: GSSAPI, SSPI, LDAP, SCRAM-SHA-256, Certificate và các hình thức khác</w:t>
+      </w:r>
+    </w:p>
+    <w:p>
+      <w:pPr>
+        <w:pStyle w:val="ListParagraph"/>
+        <w:numPr>
+          <w:ilvl w:val="0"/>
+          <w:numId w:val="59"/>
+        </w:numPr>
+        <w:spacing w:line="360" w:lineRule="auto"/>
+        <w:jc w:val="left"/>
+        <w:rPr>
+          <w:rFonts w:cs="Times New Roman"/>
+          <w:b w:val="0"/>
+          <w:i w:val="0"/>
+          <w:szCs w:val="26"/>
+          <w:lang w:val="en-US"/>
+        </w:rPr>
+      </w:pPr>
+      <w:r>
+        <w:rPr>
+          <w:rFonts w:cs="Times New Roman"/>
+          <w:b w:val="0"/>
+          <w:i w:val="0"/>
+          <w:szCs w:val="26"/>
+          <w:lang w:val="en-US"/>
+        </w:rPr>
+        <w:t>Hiệu suất cao: Có thể xử lý được tập dữ liệu lớn và đa dạng, đồng thời cung cấp các tính năng như phân vùng bảng, lập danh mục nâng cao và truy vấn đọc song song giúp tăng hiệu suất truy vấn.</w:t>
+      </w:r>
+    </w:p>
+    <w:p>
+      <w:pPr>
+        <w:pStyle w:val="ListParagraph"/>
+        <w:numPr>
+          <w:ilvl w:val="0"/>
+          <w:numId w:val="59"/>
+        </w:numPr>
+        <w:spacing w:line="360" w:lineRule="auto"/>
+        <w:jc w:val="left"/>
+        <w:rPr>
+          <w:rFonts w:cs="Times New Roman"/>
+          <w:b w:val="0"/>
+          <w:i w:val="0"/>
+          <w:szCs w:val="26"/>
+          <w:lang w:val="en-US"/>
+        </w:rPr>
+      </w:pPr>
+      <w:r>
+        <w:rPr>
+          <w:rFonts w:cs="Times New Roman"/>
+          <w:b w:val="0"/>
+          <w:i w:val="0"/>
+          <w:szCs w:val="26"/>
+          <w:lang w:val="en-US"/>
+        </w:rPr>
+        <w:t>Tính linh hoạt: Cho phép định nghĩa các kiểu dữ liệu tùy chỉnh, xây dựng các hàm tùy chỉnh và viết mã từ các ngôn ngữ lập trình khác nhau. Điều này giúp cho các nhà phát triển có thể tùy chỉnh cơ sở dữ liệu cho phù hợp với nhu cầu của ứng dụng.</w:t>
+      </w:r>
+    </w:p>
+    <w:p>
+      <w:pPr>
+        <w:pStyle w:val="ListParagraph"/>
+        <w:numPr>
+          <w:ilvl w:val="0"/>
+          <w:numId w:val="59"/>
+        </w:numPr>
+        <w:spacing w:line="360" w:lineRule="auto"/>
+        <w:jc w:val="left"/>
+        <w:rPr>
+          <w:rFonts w:cs="Times New Roman"/>
+          <w:b w:val="0"/>
+          <w:i w:val="0"/>
+          <w:szCs w:val="26"/>
+          <w:lang w:val="en-US"/>
+        </w:rPr>
+      </w:pPr>
+      <w:r>
+        <w:rPr>
+          <w:rFonts w:cs="Times New Roman"/>
+          <w:b w:val="0"/>
+          <w:i w:val="0"/>
+          <w:szCs w:val="26"/>
+          <w:lang w:val="en-US"/>
+        </w:rPr>
+        <w:t>Hỗ trợ trên nhiều hệ điều hành</w:t>
+      </w:r>
+    </w:p>
+    <w:p>
+      <w:pPr>
+        <w:pStyle w:val="ListParagraph"/>
+        <w:numPr>
+          <w:ilvl w:val="0"/>
+          <w:numId w:val="59"/>
+        </w:numPr>
+        <w:spacing w:line="360" w:lineRule="auto"/>
+        <w:jc w:val="left"/>
+        <w:rPr>
+          <w:rFonts w:cs="Times New Roman"/>
+          <w:b w:val="0"/>
+          <w:i w:val="0"/>
+          <w:szCs w:val="26"/>
+          <w:lang w:val="en-US"/>
+        </w:rPr>
+      </w:pPr>
+      <w:r>
+        <w:rPr>
+          <w:rFonts w:cs="Times New Roman"/>
+          <w:b w:val="0"/>
+          <w:i w:val="0"/>
+          <w:szCs w:val="26"/>
+          <w:lang w:val="en-US"/>
+        </w:rPr>
+        <w:t>Cập nhật thường xuyên: Được phát triển và cập nhật thường xuyên, với các phiên bản mới được phát hành để cải thiện tính năng, tăng hiệu suất và sửa các lỗi bảo mật.</w:t>
+      </w:r>
     </w:p>
     <w:p>
       <w:pPr>
@@ -12147,9 +12798,7 @@
         </w:rPr>
         <w:t>II</w:t>
       </w:r>
-      <w:bookmarkStart w:id="43" w:name="_GoBack"/>
       <w:bookmarkEnd w:id="42"/>
-      <w:bookmarkEnd w:id="43"/>
     </w:p>
     <w:p>
       <w:pPr>
@@ -12224,6 +12873,7 @@
           <w:rFonts w:ascii="Times New Roman" w:hAnsi="Times New Roman" w:cs="Times New Roman"/>
           <w:sz w:val="30"/>
         </w:rPr>
+        <w:lastRenderedPageBreak/>
         <w:br w:type="page"/>
       </w:r>
     </w:p>
@@ -12235,7 +12885,7 @@
           <w:sz w:val="30"/>
         </w:rPr>
       </w:pPr>
-      <w:bookmarkStart w:id="44" w:name="_Toc180079237"/>
+      <w:bookmarkStart w:id="43" w:name="_Toc180079237"/>
       <w:r>
         <w:rPr>
           <w:sz w:val="30"/>
@@ -12256,28 +12906,14 @@
         </w:rPr>
         <w:t xml:space="preserve">. </w:t>
       </w:r>
+      <w:bookmarkEnd w:id="43"/>
       <w:r>
         <w:rPr>
           <w:sz w:val="30"/>
           <w:lang w:val="en-US"/>
         </w:rPr>
-        <w:t>(CHÈN TÊN CHƯƠNG VIẾT HOA</w:t>
-      </w:r>
-      <w:r>
-        <w:rPr>
-          <w:sz w:val="30"/>
-          <w:lang w:val="en-US"/>
-        </w:rPr>
-        <w:t>, FORMAT HEADING 1</w:t>
-      </w:r>
-      <w:r>
-        <w:rPr>
-          <w:sz w:val="30"/>
-          <w:lang w:val="en-US"/>
-        </w:rPr>
-        <w:t>)</w:t>
-      </w:r>
-      <w:bookmarkEnd w:id="44"/>
+        <w:t>PHÂN TÍCH VÀ THIẾT KẾ HỆ THỐNG</w:t>
+      </w:r>
     </w:p>
     <w:p>
       <w:pPr>
@@ -12318,7 +12954,7 @@
           <w:lang w:val="en-US"/>
         </w:rPr>
       </w:pPr>
-      <w:bookmarkStart w:id="45" w:name="_Toc180079238"/>
+      <w:bookmarkStart w:id="44" w:name="_Toc180079238"/>
       <w:r>
         <w:rPr>
           <w:sz w:val="28"/>
@@ -12352,7 +12988,7 @@
         </w:rPr>
         <w:t>…</w:t>
       </w:r>
-      <w:bookmarkEnd w:id="45"/>
+      <w:bookmarkEnd w:id="44"/>
     </w:p>
     <w:p>
       <w:pPr>
@@ -12411,6 +13047,8 @@
         </w:rPr>
         <w:t>.</w:t>
       </w:r>
+      <w:bookmarkStart w:id="45" w:name="_GoBack"/>
+      <w:bookmarkEnd w:id="45"/>
     </w:p>
     <w:p>
       <w:pPr>
@@ -15757,6 +16395,92 @@
     </w:lvl>
   </w:abstractNum>
   <w:abstractNum w:abstractNumId="11" w15:restartNumberingAfterBreak="0">
+    <w:nsid w:val="15853728"/>
+    <w:multiLevelType w:val="hybridMultilevel"/>
+    <w:tmpl w:val="8E9223E4"/>
+    <w:lvl w:ilvl="0" w:tplc="0409000F">
+      <w:start w:val="1"/>
+      <w:numFmt w:val="decimal"/>
+      <w:lvlText w:val="%1."/>
+      <w:lvlJc w:val="left"/>
+      <w:pPr>
+        <w:ind w:left="720" w:hanging="360"/>
+      </w:pPr>
+    </w:lvl>
+    <w:lvl w:ilvl="1" w:tplc="04090019" w:tentative="1">
+      <w:start w:val="1"/>
+      <w:numFmt w:val="lowerLetter"/>
+      <w:lvlText w:val="%2."/>
+      <w:lvlJc w:val="left"/>
+      <w:pPr>
+        <w:ind w:left="1440" w:hanging="360"/>
+      </w:pPr>
+    </w:lvl>
+    <w:lvl w:ilvl="2" w:tplc="0409001B" w:tentative="1">
+      <w:start w:val="1"/>
+      <w:numFmt w:val="lowerRoman"/>
+      <w:lvlText w:val="%3."/>
+      <w:lvlJc w:val="right"/>
+      <w:pPr>
+        <w:ind w:left="2160" w:hanging="180"/>
+      </w:pPr>
+    </w:lvl>
+    <w:lvl w:ilvl="3" w:tplc="0409000F" w:tentative="1">
+      <w:start w:val="1"/>
+      <w:numFmt w:val="decimal"/>
+      <w:lvlText w:val="%4."/>
+      <w:lvlJc w:val="left"/>
+      <w:pPr>
+        <w:ind w:left="2880" w:hanging="360"/>
+      </w:pPr>
+    </w:lvl>
+    <w:lvl w:ilvl="4" w:tplc="04090019" w:tentative="1">
+      <w:start w:val="1"/>
+      <w:numFmt w:val="lowerLetter"/>
+      <w:lvlText w:val="%5."/>
+      <w:lvlJc w:val="left"/>
+      <w:pPr>
+        <w:ind w:left="3600" w:hanging="360"/>
+      </w:pPr>
+    </w:lvl>
+    <w:lvl w:ilvl="5" w:tplc="0409001B" w:tentative="1">
+      <w:start w:val="1"/>
+      <w:numFmt w:val="lowerRoman"/>
+      <w:lvlText w:val="%6."/>
+      <w:lvlJc w:val="right"/>
+      <w:pPr>
+        <w:ind w:left="4320" w:hanging="180"/>
+      </w:pPr>
+    </w:lvl>
+    <w:lvl w:ilvl="6" w:tplc="0409000F" w:tentative="1">
+      <w:start w:val="1"/>
+      <w:numFmt w:val="decimal"/>
+      <w:lvlText w:val="%7."/>
+      <w:lvlJc w:val="left"/>
+      <w:pPr>
+        <w:ind w:left="5040" w:hanging="360"/>
+      </w:pPr>
+    </w:lvl>
+    <w:lvl w:ilvl="7" w:tplc="04090019" w:tentative="1">
+      <w:start w:val="1"/>
+      <w:numFmt w:val="lowerLetter"/>
+      <w:lvlText w:val="%8."/>
+      <w:lvlJc w:val="left"/>
+      <w:pPr>
+        <w:ind w:left="5760" w:hanging="360"/>
+      </w:pPr>
+    </w:lvl>
+    <w:lvl w:ilvl="8" w:tplc="0409001B" w:tentative="1">
+      <w:start w:val="1"/>
+      <w:numFmt w:val="lowerRoman"/>
+      <w:lvlText w:val="%9."/>
+      <w:lvlJc w:val="right"/>
+      <w:pPr>
+        <w:ind w:left="6480" w:hanging="180"/>
+      </w:pPr>
+    </w:lvl>
+  </w:abstractNum>
+  <w:abstractNum w:abstractNumId="12" w15:restartNumberingAfterBreak="0">
     <w:nsid w:val="17374990"/>
     <w:multiLevelType w:val="multilevel"/>
     <w:tmpl w:val="C820158E"/>
@@ -15869,7 +16593,7 @@
       </w:rPr>
     </w:lvl>
   </w:abstractNum>
-  <w:abstractNum w:abstractNumId="12" w15:restartNumberingAfterBreak="0">
+  <w:abstractNum w:abstractNumId="13" w15:restartNumberingAfterBreak="0">
     <w:nsid w:val="17974114"/>
     <w:multiLevelType w:val="multilevel"/>
     <w:tmpl w:val="C0AADCF2"/>
@@ -15982,7 +16706,7 @@
       </w:rPr>
     </w:lvl>
   </w:abstractNum>
-  <w:abstractNum w:abstractNumId="13" w15:restartNumberingAfterBreak="0">
+  <w:abstractNum w:abstractNumId="14" w15:restartNumberingAfterBreak="0">
     <w:nsid w:val="1918768B"/>
     <w:multiLevelType w:val="multilevel"/>
     <w:tmpl w:val="2594F446"/>
@@ -16095,7 +16819,7 @@
       </w:rPr>
     </w:lvl>
   </w:abstractNum>
-  <w:abstractNum w:abstractNumId="14" w15:restartNumberingAfterBreak="0">
+  <w:abstractNum w:abstractNumId="15" w15:restartNumberingAfterBreak="0">
     <w:nsid w:val="21446E24"/>
     <w:multiLevelType w:val="multilevel"/>
     <w:tmpl w:val="458806BE"/>
@@ -16208,7 +16932,7 @@
       </w:rPr>
     </w:lvl>
   </w:abstractNum>
-  <w:abstractNum w:abstractNumId="15" w15:restartNumberingAfterBreak="0">
+  <w:abstractNum w:abstractNumId="16" w15:restartNumberingAfterBreak="0">
     <w:nsid w:val="226A710F"/>
     <w:multiLevelType w:val="multilevel"/>
     <w:tmpl w:val="3DBE175A"/>
@@ -16321,7 +17045,7 @@
       </w:rPr>
     </w:lvl>
   </w:abstractNum>
-  <w:abstractNum w:abstractNumId="16" w15:restartNumberingAfterBreak="0">
+  <w:abstractNum w:abstractNumId="17" w15:restartNumberingAfterBreak="0">
     <w:nsid w:val="226E0AE7"/>
     <w:multiLevelType w:val="multilevel"/>
     <w:tmpl w:val="C0C4A97A"/>
@@ -16434,7 +17158,7 @@
       </w:rPr>
     </w:lvl>
   </w:abstractNum>
-  <w:abstractNum w:abstractNumId="17" w15:restartNumberingAfterBreak="0">
+  <w:abstractNum w:abstractNumId="18" w15:restartNumberingAfterBreak="0">
     <w:nsid w:val="23A4768E"/>
     <w:multiLevelType w:val="multilevel"/>
     <w:tmpl w:val="D9369778"/>
@@ -16547,7 +17271,7 @@
       </w:rPr>
     </w:lvl>
   </w:abstractNum>
-  <w:abstractNum w:abstractNumId="18" w15:restartNumberingAfterBreak="0">
+  <w:abstractNum w:abstractNumId="19" w15:restartNumberingAfterBreak="0">
     <w:nsid w:val="26D45BF2"/>
     <w:multiLevelType w:val="multilevel"/>
     <w:tmpl w:val="46686BF2"/>
@@ -16660,7 +17384,7 @@
       </w:rPr>
     </w:lvl>
   </w:abstractNum>
-  <w:abstractNum w:abstractNumId="19" w15:restartNumberingAfterBreak="0">
+  <w:abstractNum w:abstractNumId="20" w15:restartNumberingAfterBreak="0">
     <w:nsid w:val="26E13FC6"/>
     <w:multiLevelType w:val="multilevel"/>
     <w:tmpl w:val="81541C7E"/>
@@ -16773,7 +17497,7 @@
       </w:rPr>
     </w:lvl>
   </w:abstractNum>
-  <w:abstractNum w:abstractNumId="20" w15:restartNumberingAfterBreak="0">
+  <w:abstractNum w:abstractNumId="21" w15:restartNumberingAfterBreak="0">
     <w:nsid w:val="2A275ABD"/>
     <w:multiLevelType w:val="multilevel"/>
     <w:tmpl w:val="9B9C1DB2"/>
@@ -16886,7 +17610,7 @@
       </w:rPr>
     </w:lvl>
   </w:abstractNum>
-  <w:abstractNum w:abstractNumId="21" w15:restartNumberingAfterBreak="0">
+  <w:abstractNum w:abstractNumId="22" w15:restartNumberingAfterBreak="0">
     <w:nsid w:val="2D666F6E"/>
     <w:multiLevelType w:val="multilevel"/>
     <w:tmpl w:val="2C82DD3E"/>
@@ -16999,7 +17723,7 @@
       </w:rPr>
     </w:lvl>
   </w:abstractNum>
-  <w:abstractNum w:abstractNumId="22" w15:restartNumberingAfterBreak="0">
+  <w:abstractNum w:abstractNumId="23" w15:restartNumberingAfterBreak="0">
     <w:nsid w:val="2DA9779B"/>
     <w:multiLevelType w:val="multilevel"/>
     <w:tmpl w:val="908CC7FE"/>
@@ -17112,7 +17836,7 @@
       </w:rPr>
     </w:lvl>
   </w:abstractNum>
-  <w:abstractNum w:abstractNumId="23" w15:restartNumberingAfterBreak="0">
+  <w:abstractNum w:abstractNumId="24" w15:restartNumberingAfterBreak="0">
     <w:nsid w:val="2E5A5D4B"/>
     <w:multiLevelType w:val="multilevel"/>
     <w:tmpl w:val="B2CA5F38"/>
@@ -17225,7 +17949,7 @@
       </w:rPr>
     </w:lvl>
   </w:abstractNum>
-  <w:abstractNum w:abstractNumId="24" w15:restartNumberingAfterBreak="0">
+  <w:abstractNum w:abstractNumId="25" w15:restartNumberingAfterBreak="0">
     <w:nsid w:val="2F29697B"/>
     <w:multiLevelType w:val="multilevel"/>
     <w:tmpl w:val="D75C8BF8"/>
@@ -17338,7 +18062,7 @@
       </w:rPr>
     </w:lvl>
   </w:abstractNum>
-  <w:abstractNum w:abstractNumId="25" w15:restartNumberingAfterBreak="0">
+  <w:abstractNum w:abstractNumId="26" w15:restartNumberingAfterBreak="0">
     <w:nsid w:val="39D023C8"/>
     <w:multiLevelType w:val="multilevel"/>
     <w:tmpl w:val="D8443ACC"/>
@@ -17451,7 +18175,7 @@
       </w:rPr>
     </w:lvl>
   </w:abstractNum>
-  <w:abstractNum w:abstractNumId="26" w15:restartNumberingAfterBreak="0">
+  <w:abstractNum w:abstractNumId="27" w15:restartNumberingAfterBreak="0">
     <w:nsid w:val="3A4111C7"/>
     <w:multiLevelType w:val="multilevel"/>
     <w:tmpl w:val="5B46E740"/>
@@ -17564,7 +18288,7 @@
       </w:rPr>
     </w:lvl>
   </w:abstractNum>
-  <w:abstractNum w:abstractNumId="27" w15:restartNumberingAfterBreak="0">
+  <w:abstractNum w:abstractNumId="28" w15:restartNumberingAfterBreak="0">
     <w:nsid w:val="3BCD766B"/>
     <w:multiLevelType w:val="multilevel"/>
     <w:tmpl w:val="5CE88408"/>
@@ -17677,7 +18401,7 @@
       </w:rPr>
     </w:lvl>
   </w:abstractNum>
-  <w:abstractNum w:abstractNumId="28" w15:restartNumberingAfterBreak="0">
+  <w:abstractNum w:abstractNumId="29" w15:restartNumberingAfterBreak="0">
     <w:nsid w:val="3BD3471A"/>
     <w:multiLevelType w:val="multilevel"/>
     <w:tmpl w:val="0C86C556"/>
@@ -17790,7 +18514,7 @@
       </w:rPr>
     </w:lvl>
   </w:abstractNum>
-  <w:abstractNum w:abstractNumId="29" w15:restartNumberingAfterBreak="0">
+  <w:abstractNum w:abstractNumId="30" w15:restartNumberingAfterBreak="0">
     <w:nsid w:val="3C9F711C"/>
     <w:multiLevelType w:val="hybridMultilevel"/>
     <w:tmpl w:val="CE32E28A"/>
@@ -17879,7 +18603,7 @@
       </w:pPr>
     </w:lvl>
   </w:abstractNum>
-  <w:abstractNum w:abstractNumId="30" w15:restartNumberingAfterBreak="0">
+  <w:abstractNum w:abstractNumId="31" w15:restartNumberingAfterBreak="0">
     <w:nsid w:val="40036C21"/>
     <w:multiLevelType w:val="multilevel"/>
     <w:tmpl w:val="FB6E5630"/>
@@ -17992,7 +18716,7 @@
       </w:rPr>
     </w:lvl>
   </w:abstractNum>
-  <w:abstractNum w:abstractNumId="31" w15:restartNumberingAfterBreak="0">
+  <w:abstractNum w:abstractNumId="32" w15:restartNumberingAfterBreak="0">
     <w:nsid w:val="460E5BD3"/>
     <w:multiLevelType w:val="multilevel"/>
     <w:tmpl w:val="EC74B92E"/>
@@ -18105,7 +18829,7 @@
       </w:rPr>
     </w:lvl>
   </w:abstractNum>
-  <w:abstractNum w:abstractNumId="32" w15:restartNumberingAfterBreak="0">
+  <w:abstractNum w:abstractNumId="33" w15:restartNumberingAfterBreak="0">
     <w:nsid w:val="4A196676"/>
     <w:multiLevelType w:val="multilevel"/>
     <w:tmpl w:val="F6526F08"/>
@@ -18218,7 +18942,7 @@
       </w:rPr>
     </w:lvl>
   </w:abstractNum>
-  <w:abstractNum w:abstractNumId="33" w15:restartNumberingAfterBreak="0">
+  <w:abstractNum w:abstractNumId="34" w15:restartNumberingAfterBreak="0">
     <w:nsid w:val="4A863FC9"/>
     <w:multiLevelType w:val="multilevel"/>
     <w:tmpl w:val="8976110C"/>
@@ -18331,7 +19055,7 @@
       </w:rPr>
     </w:lvl>
   </w:abstractNum>
-  <w:abstractNum w:abstractNumId="34" w15:restartNumberingAfterBreak="0">
+  <w:abstractNum w:abstractNumId="35" w15:restartNumberingAfterBreak="0">
     <w:nsid w:val="4A931DAF"/>
     <w:multiLevelType w:val="hybridMultilevel"/>
     <w:tmpl w:val="F716931A"/>
@@ -18444,7 +19168,7 @@
       </w:rPr>
     </w:lvl>
   </w:abstractNum>
-  <w:abstractNum w:abstractNumId="35" w15:restartNumberingAfterBreak="0">
+  <w:abstractNum w:abstractNumId="36" w15:restartNumberingAfterBreak="0">
     <w:nsid w:val="4CBF0D34"/>
     <w:multiLevelType w:val="hybridMultilevel"/>
     <w:tmpl w:val="E848CE84"/>
@@ -18557,7 +19281,120 @@
       </w:rPr>
     </w:lvl>
   </w:abstractNum>
-  <w:abstractNum w:abstractNumId="36" w15:restartNumberingAfterBreak="0">
+  <w:abstractNum w:abstractNumId="37" w15:restartNumberingAfterBreak="0">
+    <w:nsid w:val="50907A7D"/>
+    <w:multiLevelType w:val="hybridMultilevel"/>
+    <w:tmpl w:val="DBDE9586"/>
+    <w:lvl w:ilvl="0" w:tplc="04090001">
+      <w:start w:val="1"/>
+      <w:numFmt w:val="bullet"/>
+      <w:lvlText w:val=""/>
+      <w:lvlJc w:val="left"/>
+      <w:pPr>
+        <w:ind w:left="720" w:hanging="360"/>
+      </w:pPr>
+      <w:rPr>
+        <w:rFonts w:ascii="Symbol" w:hAnsi="Symbol" w:hint="default"/>
+      </w:rPr>
+    </w:lvl>
+    <w:lvl w:ilvl="1" w:tplc="04090003" w:tentative="1">
+      <w:start w:val="1"/>
+      <w:numFmt w:val="bullet"/>
+      <w:lvlText w:val="o"/>
+      <w:lvlJc w:val="left"/>
+      <w:pPr>
+        <w:ind w:left="1440" w:hanging="360"/>
+      </w:pPr>
+      <w:rPr>
+        <w:rFonts w:ascii="Courier New" w:hAnsi="Courier New" w:cs="Courier New" w:hint="default"/>
+      </w:rPr>
+    </w:lvl>
+    <w:lvl w:ilvl="2" w:tplc="04090005" w:tentative="1">
+      <w:start w:val="1"/>
+      <w:numFmt w:val="bullet"/>
+      <w:lvlText w:val=""/>
+      <w:lvlJc w:val="left"/>
+      <w:pPr>
+        <w:ind w:left="2160" w:hanging="360"/>
+      </w:pPr>
+      <w:rPr>
+        <w:rFonts w:ascii="Wingdings" w:hAnsi="Wingdings" w:hint="default"/>
+      </w:rPr>
+    </w:lvl>
+    <w:lvl w:ilvl="3" w:tplc="04090001" w:tentative="1">
+      <w:start w:val="1"/>
+      <w:numFmt w:val="bullet"/>
+      <w:lvlText w:val=""/>
+      <w:lvlJc w:val="left"/>
+      <w:pPr>
+        <w:ind w:left="2880" w:hanging="360"/>
+      </w:pPr>
+      <w:rPr>
+        <w:rFonts w:ascii="Symbol" w:hAnsi="Symbol" w:hint="default"/>
+      </w:rPr>
+    </w:lvl>
+    <w:lvl w:ilvl="4" w:tplc="04090003" w:tentative="1">
+      <w:start w:val="1"/>
+      <w:numFmt w:val="bullet"/>
+      <w:lvlText w:val="o"/>
+      <w:lvlJc w:val="left"/>
+      <w:pPr>
+        <w:ind w:left="3600" w:hanging="360"/>
+      </w:pPr>
+      <w:rPr>
+        <w:rFonts w:ascii="Courier New" w:hAnsi="Courier New" w:cs="Courier New" w:hint="default"/>
+      </w:rPr>
+    </w:lvl>
+    <w:lvl w:ilvl="5" w:tplc="04090005" w:tentative="1">
+      <w:start w:val="1"/>
+      <w:numFmt w:val="bullet"/>
+      <w:lvlText w:val=""/>
+      <w:lvlJc w:val="left"/>
+      <w:pPr>
+        <w:ind w:left="4320" w:hanging="360"/>
+      </w:pPr>
+      <w:rPr>
+        <w:rFonts w:ascii="Wingdings" w:hAnsi="Wingdings" w:hint="default"/>
+      </w:rPr>
+    </w:lvl>
+    <w:lvl w:ilvl="6" w:tplc="04090001" w:tentative="1">
+      <w:start w:val="1"/>
+      <w:numFmt w:val="bullet"/>
+      <w:lvlText w:val=""/>
+      <w:lvlJc w:val="left"/>
+      <w:pPr>
+        <w:ind w:left="5040" w:hanging="360"/>
+      </w:pPr>
+      <w:rPr>
+        <w:rFonts w:ascii="Symbol" w:hAnsi="Symbol" w:hint="default"/>
+      </w:rPr>
+    </w:lvl>
+    <w:lvl w:ilvl="7" w:tplc="04090003" w:tentative="1">
+      <w:start w:val="1"/>
+      <w:numFmt w:val="bullet"/>
+      <w:lvlText w:val="o"/>
+      <w:lvlJc w:val="left"/>
+      <w:pPr>
+        <w:ind w:left="5760" w:hanging="360"/>
+      </w:pPr>
+      <w:rPr>
+        <w:rFonts w:ascii="Courier New" w:hAnsi="Courier New" w:cs="Courier New" w:hint="default"/>
+      </w:rPr>
+    </w:lvl>
+    <w:lvl w:ilvl="8" w:tplc="04090005" w:tentative="1">
+      <w:start w:val="1"/>
+      <w:numFmt w:val="bullet"/>
+      <w:lvlText w:val=""/>
+      <w:lvlJc w:val="left"/>
+      <w:pPr>
+        <w:ind w:left="6480" w:hanging="360"/>
+      </w:pPr>
+      <w:rPr>
+        <w:rFonts w:ascii="Wingdings" w:hAnsi="Wingdings" w:hint="default"/>
+      </w:rPr>
+    </w:lvl>
+  </w:abstractNum>
+  <w:abstractNum w:abstractNumId="38" w15:restartNumberingAfterBreak="0">
     <w:nsid w:val="52CF05FF"/>
     <w:multiLevelType w:val="multilevel"/>
     <w:tmpl w:val="607022A0"/>
@@ -18670,7 +19507,7 @@
       </w:rPr>
     </w:lvl>
   </w:abstractNum>
-  <w:abstractNum w:abstractNumId="37" w15:restartNumberingAfterBreak="0">
+  <w:abstractNum w:abstractNumId="39" w15:restartNumberingAfterBreak="0">
     <w:nsid w:val="55810B98"/>
     <w:multiLevelType w:val="multilevel"/>
     <w:tmpl w:val="E30E1158"/>
@@ -18819,7 +19656,7 @@
       </w:rPr>
     </w:lvl>
   </w:abstractNum>
-  <w:abstractNum w:abstractNumId="38" w15:restartNumberingAfterBreak="0">
+  <w:abstractNum w:abstractNumId="40" w15:restartNumberingAfterBreak="0">
     <w:nsid w:val="58667CD8"/>
     <w:multiLevelType w:val="multilevel"/>
     <w:tmpl w:val="6E2E75C2"/>
@@ -18932,7 +19769,7 @@
       </w:rPr>
     </w:lvl>
   </w:abstractNum>
-  <w:abstractNum w:abstractNumId="39" w15:restartNumberingAfterBreak="0">
+  <w:abstractNum w:abstractNumId="41" w15:restartNumberingAfterBreak="0">
     <w:nsid w:val="594C70DD"/>
     <w:multiLevelType w:val="multilevel"/>
     <w:tmpl w:val="41A27610"/>
@@ -19045,7 +19882,7 @@
       </w:rPr>
     </w:lvl>
   </w:abstractNum>
-  <w:abstractNum w:abstractNumId="40" w15:restartNumberingAfterBreak="0">
+  <w:abstractNum w:abstractNumId="42" w15:restartNumberingAfterBreak="0">
     <w:nsid w:val="5EB04789"/>
     <w:multiLevelType w:val="multilevel"/>
     <w:tmpl w:val="1512A280"/>
@@ -19158,7 +19995,7 @@
       </w:rPr>
     </w:lvl>
   </w:abstractNum>
-  <w:abstractNum w:abstractNumId="41" w15:restartNumberingAfterBreak="0">
+  <w:abstractNum w:abstractNumId="43" w15:restartNumberingAfterBreak="0">
     <w:nsid w:val="603474C4"/>
     <w:multiLevelType w:val="multilevel"/>
     <w:tmpl w:val="8648DA2A"/>
@@ -19271,7 +20108,7 @@
       </w:rPr>
     </w:lvl>
   </w:abstractNum>
-  <w:abstractNum w:abstractNumId="42" w15:restartNumberingAfterBreak="0">
+  <w:abstractNum w:abstractNumId="44" w15:restartNumberingAfterBreak="0">
     <w:nsid w:val="607655F0"/>
     <w:multiLevelType w:val="multilevel"/>
     <w:tmpl w:val="5C1C0256"/>
@@ -19384,7 +20221,7 @@
       </w:rPr>
     </w:lvl>
   </w:abstractNum>
-  <w:abstractNum w:abstractNumId="43" w15:restartNumberingAfterBreak="0">
+  <w:abstractNum w:abstractNumId="45" w15:restartNumberingAfterBreak="0">
     <w:nsid w:val="62441AC1"/>
     <w:multiLevelType w:val="multilevel"/>
     <w:tmpl w:val="3A647926"/>
@@ -19497,7 +20334,7 @@
       </w:rPr>
     </w:lvl>
   </w:abstractNum>
-  <w:abstractNum w:abstractNumId="44" w15:restartNumberingAfterBreak="0">
+  <w:abstractNum w:abstractNumId="46" w15:restartNumberingAfterBreak="0">
     <w:nsid w:val="628730D4"/>
     <w:multiLevelType w:val="multilevel"/>
     <w:tmpl w:val="E93094B4"/>
@@ -19610,7 +20447,7 @@
       </w:rPr>
     </w:lvl>
   </w:abstractNum>
-  <w:abstractNum w:abstractNumId="45" w15:restartNumberingAfterBreak="0">
+  <w:abstractNum w:abstractNumId="47" w15:restartNumberingAfterBreak="0">
     <w:nsid w:val="662320EA"/>
     <w:multiLevelType w:val="multilevel"/>
     <w:tmpl w:val="B4084D62"/>
@@ -19723,7 +20560,7 @@
       </w:rPr>
     </w:lvl>
   </w:abstractNum>
-  <w:abstractNum w:abstractNumId="46" w15:restartNumberingAfterBreak="0">
+  <w:abstractNum w:abstractNumId="48" w15:restartNumberingAfterBreak="0">
     <w:nsid w:val="66F33368"/>
     <w:multiLevelType w:val="multilevel"/>
     <w:tmpl w:val="AF5CD062"/>
@@ -19836,7 +20673,7 @@
       </w:rPr>
     </w:lvl>
   </w:abstractNum>
-  <w:abstractNum w:abstractNumId="47" w15:restartNumberingAfterBreak="0">
+  <w:abstractNum w:abstractNumId="49" w15:restartNumberingAfterBreak="0">
     <w:nsid w:val="69FD67E9"/>
     <w:multiLevelType w:val="multilevel"/>
     <w:tmpl w:val="5B683F40"/>
@@ -19949,7 +20786,7 @@
       </w:rPr>
     </w:lvl>
   </w:abstractNum>
-  <w:abstractNum w:abstractNumId="48" w15:restartNumberingAfterBreak="0">
+  <w:abstractNum w:abstractNumId="50" w15:restartNumberingAfterBreak="0">
     <w:nsid w:val="6B0C7E8E"/>
     <w:multiLevelType w:val="multilevel"/>
     <w:tmpl w:val="C038CE6E"/>
@@ -20062,7 +20899,7 @@
       </w:rPr>
     </w:lvl>
   </w:abstractNum>
-  <w:abstractNum w:abstractNumId="49" w15:restartNumberingAfterBreak="0">
+  <w:abstractNum w:abstractNumId="51" w15:restartNumberingAfterBreak="0">
     <w:nsid w:val="6CBF23D7"/>
     <w:multiLevelType w:val="multilevel"/>
     <w:tmpl w:val="6CD470E2"/>
@@ -20175,7 +21012,7 @@
       </w:rPr>
     </w:lvl>
   </w:abstractNum>
-  <w:abstractNum w:abstractNumId="50" w15:restartNumberingAfterBreak="0">
+  <w:abstractNum w:abstractNumId="52" w15:restartNumberingAfterBreak="0">
     <w:nsid w:val="6CF66194"/>
     <w:multiLevelType w:val="multilevel"/>
     <w:tmpl w:val="761EDEA0"/>
@@ -20288,7 +21125,7 @@
       </w:rPr>
     </w:lvl>
   </w:abstractNum>
-  <w:abstractNum w:abstractNumId="51" w15:restartNumberingAfterBreak="0">
+  <w:abstractNum w:abstractNumId="53" w15:restartNumberingAfterBreak="0">
     <w:nsid w:val="6E3955DD"/>
     <w:multiLevelType w:val="multilevel"/>
     <w:tmpl w:val="80CEDF5A"/>
@@ -20401,7 +21238,7 @@
       </w:rPr>
     </w:lvl>
   </w:abstractNum>
-  <w:abstractNum w:abstractNumId="52" w15:restartNumberingAfterBreak="0">
+  <w:abstractNum w:abstractNumId="54" w15:restartNumberingAfterBreak="0">
     <w:nsid w:val="6FEE3F4D"/>
     <w:multiLevelType w:val="multilevel"/>
     <w:tmpl w:val="70803F8E"/>
@@ -20514,7 +21351,7 @@
       </w:rPr>
     </w:lvl>
   </w:abstractNum>
-  <w:abstractNum w:abstractNumId="53" w15:restartNumberingAfterBreak="0">
+  <w:abstractNum w:abstractNumId="55" w15:restartNumberingAfterBreak="0">
     <w:nsid w:val="73D74C7A"/>
     <w:multiLevelType w:val="multilevel"/>
     <w:tmpl w:val="6502572C"/>
@@ -20627,7 +21464,7 @@
       </w:rPr>
     </w:lvl>
   </w:abstractNum>
-  <w:abstractNum w:abstractNumId="54" w15:restartNumberingAfterBreak="0">
+  <w:abstractNum w:abstractNumId="56" w15:restartNumberingAfterBreak="0">
     <w:nsid w:val="788B4053"/>
     <w:multiLevelType w:val="hybridMultilevel"/>
     <w:tmpl w:val="5944FC3E"/>
@@ -20740,7 +21577,7 @@
       </w:rPr>
     </w:lvl>
   </w:abstractNum>
-  <w:abstractNum w:abstractNumId="55" w15:restartNumberingAfterBreak="0">
+  <w:abstractNum w:abstractNumId="57" w15:restartNumberingAfterBreak="0">
     <w:nsid w:val="79A04B93"/>
     <w:multiLevelType w:val="multilevel"/>
     <w:tmpl w:val="F15AA5C8"/>
@@ -20853,7 +21690,7 @@
       </w:rPr>
     </w:lvl>
   </w:abstractNum>
-  <w:abstractNum w:abstractNumId="56" w15:restartNumberingAfterBreak="0">
+  <w:abstractNum w:abstractNumId="58" w15:restartNumberingAfterBreak="0">
     <w:nsid w:val="7B4E214B"/>
     <w:multiLevelType w:val="multilevel"/>
     <w:tmpl w:val="EBD4A578"/>
@@ -20966,7 +21803,7 @@
       </w:rPr>
     </w:lvl>
   </w:abstractNum>
-  <w:abstractNum w:abstractNumId="57" w15:restartNumberingAfterBreak="0">
+  <w:abstractNum w:abstractNumId="59" w15:restartNumberingAfterBreak="0">
     <w:nsid w:val="7C6C0474"/>
     <w:multiLevelType w:val="multilevel"/>
     <w:tmpl w:val="F280B52E"/>
@@ -21079,7 +21916,7 @@
       </w:rPr>
     </w:lvl>
   </w:abstractNum>
-  <w:abstractNum w:abstractNumId="58" w15:restartNumberingAfterBreak="0">
+  <w:abstractNum w:abstractNumId="60" w15:restartNumberingAfterBreak="0">
     <w:nsid w:val="7D7E12C3"/>
     <w:multiLevelType w:val="multilevel"/>
     <w:tmpl w:val="FDFA1E02"/>
@@ -21192,7 +22029,120 @@
       </w:rPr>
     </w:lvl>
   </w:abstractNum>
-  <w:abstractNum w:abstractNumId="59" w15:restartNumberingAfterBreak="0">
+  <w:abstractNum w:abstractNumId="61" w15:restartNumberingAfterBreak="0">
+    <w:nsid w:val="7ED461AC"/>
+    <w:multiLevelType w:val="hybridMultilevel"/>
+    <w:tmpl w:val="AAF8563C"/>
+    <w:lvl w:ilvl="0" w:tplc="76200480">
+      <w:start w:val="2"/>
+      <w:numFmt w:val="bullet"/>
+      <w:lvlText w:val="-"/>
+      <w:lvlJc w:val="left"/>
+      <w:pPr>
+        <w:ind w:left="1440" w:hanging="360"/>
+      </w:pPr>
+      <w:rPr>
+        <w:rFonts w:ascii="Times New Roman" w:eastAsia="Times New Roman" w:hAnsi="Times New Roman" w:cs="Times New Roman" w:hint="default"/>
+      </w:rPr>
+    </w:lvl>
+    <w:lvl w:ilvl="1" w:tplc="04090003" w:tentative="1">
+      <w:start w:val="1"/>
+      <w:numFmt w:val="bullet"/>
+      <w:lvlText w:val="o"/>
+      <w:lvlJc w:val="left"/>
+      <w:pPr>
+        <w:ind w:left="2160" w:hanging="360"/>
+      </w:pPr>
+      <w:rPr>
+        <w:rFonts w:ascii="Courier New" w:hAnsi="Courier New" w:cs="Courier New" w:hint="default"/>
+      </w:rPr>
+    </w:lvl>
+    <w:lvl w:ilvl="2" w:tplc="04090005" w:tentative="1">
+      <w:start w:val="1"/>
+      <w:numFmt w:val="bullet"/>
+      <w:lvlText w:val=""/>
+      <w:lvlJc w:val="left"/>
+      <w:pPr>
+        <w:ind w:left="2880" w:hanging="360"/>
+      </w:pPr>
+      <w:rPr>
+        <w:rFonts w:ascii="Wingdings" w:hAnsi="Wingdings" w:hint="default"/>
+      </w:rPr>
+    </w:lvl>
+    <w:lvl w:ilvl="3" w:tplc="04090001" w:tentative="1">
+      <w:start w:val="1"/>
+      <w:numFmt w:val="bullet"/>
+      <w:lvlText w:val=""/>
+      <w:lvlJc w:val="left"/>
+      <w:pPr>
+        <w:ind w:left="3600" w:hanging="360"/>
+      </w:pPr>
+      <w:rPr>
+        <w:rFonts w:ascii="Symbol" w:hAnsi="Symbol" w:hint="default"/>
+      </w:rPr>
+    </w:lvl>
+    <w:lvl w:ilvl="4" w:tplc="04090003">
+      <w:start w:val="1"/>
+      <w:numFmt w:val="bullet"/>
+      <w:lvlText w:val="o"/>
+      <w:lvlJc w:val="left"/>
+      <w:pPr>
+        <w:ind w:left="4320" w:hanging="360"/>
+      </w:pPr>
+      <w:rPr>
+        <w:rFonts w:ascii="Courier New" w:hAnsi="Courier New" w:cs="Courier New" w:hint="default"/>
+      </w:rPr>
+    </w:lvl>
+    <w:lvl w:ilvl="5" w:tplc="04090005" w:tentative="1">
+      <w:start w:val="1"/>
+      <w:numFmt w:val="bullet"/>
+      <w:lvlText w:val=""/>
+      <w:lvlJc w:val="left"/>
+      <w:pPr>
+        <w:ind w:left="5040" w:hanging="360"/>
+      </w:pPr>
+      <w:rPr>
+        <w:rFonts w:ascii="Wingdings" w:hAnsi="Wingdings" w:hint="default"/>
+      </w:rPr>
+    </w:lvl>
+    <w:lvl w:ilvl="6" w:tplc="04090001" w:tentative="1">
+      <w:start w:val="1"/>
+      <w:numFmt w:val="bullet"/>
+      <w:lvlText w:val=""/>
+      <w:lvlJc w:val="left"/>
+      <w:pPr>
+        <w:ind w:left="5760" w:hanging="360"/>
+      </w:pPr>
+      <w:rPr>
+        <w:rFonts w:ascii="Symbol" w:hAnsi="Symbol" w:hint="default"/>
+      </w:rPr>
+    </w:lvl>
+    <w:lvl w:ilvl="7" w:tplc="04090003" w:tentative="1">
+      <w:start w:val="1"/>
+      <w:numFmt w:val="bullet"/>
+      <w:lvlText w:val="o"/>
+      <w:lvlJc w:val="left"/>
+      <w:pPr>
+        <w:ind w:left="6480" w:hanging="360"/>
+      </w:pPr>
+      <w:rPr>
+        <w:rFonts w:ascii="Courier New" w:hAnsi="Courier New" w:cs="Courier New" w:hint="default"/>
+      </w:rPr>
+    </w:lvl>
+    <w:lvl w:ilvl="8" w:tplc="04090005" w:tentative="1">
+      <w:start w:val="1"/>
+      <w:numFmt w:val="bullet"/>
+      <w:lvlText w:val=""/>
+      <w:lvlJc w:val="left"/>
+      <w:pPr>
+        <w:ind w:left="7200" w:hanging="360"/>
+      </w:pPr>
+      <w:rPr>
+        <w:rFonts w:ascii="Wingdings" w:hAnsi="Wingdings" w:hint="default"/>
+      </w:rPr>
+    </w:lvl>
+  </w:abstractNum>
+  <w:abstractNum w:abstractNumId="62" w15:restartNumberingAfterBreak="0">
     <w:nsid w:val="7F1800F3"/>
     <w:multiLevelType w:val="multilevel"/>
     <w:tmpl w:val="21F6605C"/>
@@ -21309,181 +22259,190 @@
     <w:abstractNumId w:val="5"/>
   </w:num>
   <w:num w:numId="2">
-    <w:abstractNumId w:val="59"/>
+    <w:abstractNumId w:val="62"/>
   </w:num>
   <w:num w:numId="3">
     <w:abstractNumId w:val="8"/>
   </w:num>
   <w:num w:numId="4">
-    <w:abstractNumId w:val="16"/>
+    <w:abstractNumId w:val="17"/>
   </w:num>
   <w:num w:numId="5">
-    <w:abstractNumId w:val="14"/>
+    <w:abstractNumId w:val="15"/>
   </w:num>
   <w:num w:numId="6">
     <w:abstractNumId w:val="4"/>
   </w:num>
   <w:num w:numId="7">
-    <w:abstractNumId w:val="33"/>
+    <w:abstractNumId w:val="34"/>
   </w:num>
   <w:num w:numId="8">
-    <w:abstractNumId w:val="25"/>
+    <w:abstractNumId w:val="26"/>
   </w:num>
   <w:num w:numId="9">
-    <w:abstractNumId w:val="55"/>
+    <w:abstractNumId w:val="57"/>
   </w:num>
   <w:num w:numId="10">
-    <w:abstractNumId w:val="22"/>
+    <w:abstractNumId w:val="23"/>
   </w:num>
   <w:num w:numId="11">
-    <w:abstractNumId w:val="47"/>
+    <w:abstractNumId w:val="49"/>
   </w:num>
   <w:num w:numId="12">
-    <w:abstractNumId w:val="46"/>
+    <w:abstractNumId w:val="48"/>
   </w:num>
   <w:num w:numId="13">
-    <w:abstractNumId w:val="50"/>
+    <w:abstractNumId w:val="52"/>
   </w:num>
   <w:num w:numId="14">
     <w:abstractNumId w:val="10"/>
   </w:num>
   <w:num w:numId="15">
-    <w:abstractNumId w:val="51"/>
+    <w:abstractNumId w:val="53"/>
   </w:num>
   <w:num w:numId="16">
-    <w:abstractNumId w:val="15"/>
+    <w:abstractNumId w:val="16"/>
   </w:num>
   <w:num w:numId="17">
+    <w:abstractNumId w:val="19"/>
+  </w:num>
+  <w:num w:numId="18">
+    <w:abstractNumId w:val="33"/>
+  </w:num>
+  <w:num w:numId="19">
+    <w:abstractNumId w:val="59"/>
+  </w:num>
+  <w:num w:numId="20">
+    <w:abstractNumId w:val="12"/>
+  </w:num>
+  <w:num w:numId="21">
+    <w:abstractNumId w:val="24"/>
+  </w:num>
+  <w:num w:numId="22">
     <w:abstractNumId w:val="18"/>
   </w:num>
-  <w:num w:numId="18">
-    <w:abstractNumId w:val="32"/>
-  </w:num>
-  <w:num w:numId="19">
-    <w:abstractNumId w:val="57"/>
-  </w:num>
-  <w:num w:numId="20">
-    <w:abstractNumId w:val="11"/>
-  </w:num>
-  <w:num w:numId="21">
-    <w:abstractNumId w:val="23"/>
-  </w:num>
-  <w:num w:numId="22">
-    <w:abstractNumId w:val="17"/>
-  </w:num>
   <w:num w:numId="23">
-    <w:abstractNumId w:val="20"/>
+    <w:abstractNumId w:val="21"/>
   </w:num>
   <w:num w:numId="24">
-    <w:abstractNumId w:val="42"/>
+    <w:abstractNumId w:val="44"/>
   </w:num>
   <w:num w:numId="25">
-    <w:abstractNumId w:val="53"/>
+    <w:abstractNumId w:val="55"/>
   </w:num>
   <w:num w:numId="26">
-    <w:abstractNumId w:val="36"/>
+    <w:abstractNumId w:val="38"/>
   </w:num>
   <w:num w:numId="27">
-    <w:abstractNumId w:val="48"/>
+    <w:abstractNumId w:val="50"/>
   </w:num>
   <w:num w:numId="28">
-    <w:abstractNumId w:val="52"/>
+    <w:abstractNumId w:val="54"/>
   </w:num>
   <w:num w:numId="29">
-    <w:abstractNumId w:val="26"/>
+    <w:abstractNumId w:val="27"/>
   </w:num>
   <w:num w:numId="30">
     <w:abstractNumId w:val="6"/>
   </w:num>
   <w:num w:numId="31">
-    <w:abstractNumId w:val="12"/>
+    <w:abstractNumId w:val="13"/>
   </w:num>
   <w:num w:numId="32">
-    <w:abstractNumId w:val="45"/>
+    <w:abstractNumId w:val="47"/>
   </w:num>
   <w:num w:numId="33">
-    <w:abstractNumId w:val="58"/>
+    <w:abstractNumId w:val="60"/>
   </w:num>
   <w:num w:numId="34">
-    <w:abstractNumId w:val="28"/>
+    <w:abstractNumId w:val="29"/>
   </w:num>
   <w:num w:numId="35">
     <w:abstractNumId w:val="1"/>
   </w:num>
   <w:num w:numId="36">
-    <w:abstractNumId w:val="49"/>
+    <w:abstractNumId w:val="51"/>
   </w:num>
   <w:num w:numId="37">
     <w:abstractNumId w:val="9"/>
   </w:num>
   <w:num w:numId="38">
-    <w:abstractNumId w:val="31"/>
+    <w:abstractNumId w:val="32"/>
   </w:num>
   <w:num w:numId="39">
-    <w:abstractNumId w:val="41"/>
+    <w:abstractNumId w:val="43"/>
   </w:num>
   <w:num w:numId="40">
     <w:abstractNumId w:val="3"/>
   </w:num>
   <w:num w:numId="41">
-    <w:abstractNumId w:val="30"/>
+    <w:abstractNumId w:val="31"/>
   </w:num>
   <w:num w:numId="42">
     <w:abstractNumId w:val="0"/>
   </w:num>
   <w:num w:numId="43">
+    <w:abstractNumId w:val="42"/>
+  </w:num>
+  <w:num w:numId="44">
+    <w:abstractNumId w:val="41"/>
+  </w:num>
+  <w:num w:numId="45">
+    <w:abstractNumId w:val="46"/>
+  </w:num>
+  <w:num w:numId="46">
+    <w:abstractNumId w:val="25"/>
+  </w:num>
+  <w:num w:numId="47">
+    <w:abstractNumId w:val="14"/>
+  </w:num>
+  <w:num w:numId="48">
     <w:abstractNumId w:val="40"/>
   </w:num>
-  <w:num w:numId="44">
-    <w:abstractNumId w:val="39"/>
-  </w:num>
-  <w:num w:numId="45">
-    <w:abstractNumId w:val="44"/>
-  </w:num>
-  <w:num w:numId="46">
-    <w:abstractNumId w:val="24"/>
-  </w:num>
-  <w:num w:numId="47">
-    <w:abstractNumId w:val="13"/>
-  </w:num>
-  <w:num w:numId="48">
-    <w:abstractNumId w:val="38"/>
-  </w:num>
   <w:num w:numId="49">
-    <w:abstractNumId w:val="56"/>
+    <w:abstractNumId w:val="58"/>
   </w:num>
   <w:num w:numId="50">
-    <w:abstractNumId w:val="27"/>
+    <w:abstractNumId w:val="28"/>
   </w:num>
   <w:num w:numId="51">
-    <w:abstractNumId w:val="43"/>
+    <w:abstractNumId w:val="45"/>
   </w:num>
   <w:num w:numId="52">
-    <w:abstractNumId w:val="19"/>
+    <w:abstractNumId w:val="20"/>
   </w:num>
   <w:num w:numId="53">
-    <w:abstractNumId w:val="21"/>
+    <w:abstractNumId w:val="22"/>
   </w:num>
   <w:num w:numId="54">
-    <w:abstractNumId w:val="29"/>
+    <w:abstractNumId w:val="30"/>
   </w:num>
   <w:num w:numId="55">
-    <w:abstractNumId w:val="54"/>
+    <w:abstractNumId w:val="56"/>
   </w:num>
   <w:num w:numId="56">
     <w:abstractNumId w:val="2"/>
   </w:num>
   <w:num w:numId="57">
-    <w:abstractNumId w:val="37"/>
+    <w:abstractNumId w:val="39"/>
   </w:num>
   <w:num w:numId="58">
-    <w:abstractNumId w:val="34"/>
+    <w:abstractNumId w:val="35"/>
   </w:num>
   <w:num w:numId="59">
-    <w:abstractNumId w:val="35"/>
+    <w:abstractNumId w:val="36"/>
   </w:num>
   <w:num w:numId="60">
     <w:abstractNumId w:val="7"/>
+  </w:num>
+  <w:num w:numId="61">
+    <w:abstractNumId w:val="61"/>
+  </w:num>
+  <w:num w:numId="62">
+    <w:abstractNumId w:val="11"/>
+  </w:num>
+  <w:num w:numId="63">
+    <w:abstractNumId w:val="37"/>
   </w:num>
   <w:numIdMacAtCleanup w:val="53"/>
 </w:numbering>
@@ -21885,7 +22844,7 @@
   </w:latentStyles>
   <w:style w:type="paragraph" w:default="1" w:styleId="Normal">
     <w:name w:val="Normal"/>
-    <w:rsid w:val="000A1DCA"/>
+    <w:rsid w:val="0088174E"/>
   </w:style>
   <w:style w:type="paragraph" w:styleId="Heading1">
     <w:name w:val="heading 1"/>
@@ -23182,7 +24141,7 @@
 </file>
 
 <file path=customXml/itemProps1.xml><?xml version="1.0" encoding="utf-8"?>
-<ds:datastoreItem xmlns:ds="http://schemas.openxmlformats.org/officeDocument/2006/customXml" ds:itemID="{F9226943-A1A7-4FBD-87DC-E90CA072D543}">
+<ds:datastoreItem xmlns:ds="http://schemas.openxmlformats.org/officeDocument/2006/customXml" ds:itemID="{53643C75-6713-4DEE-BD1B-2665510D7629}">
   <ds:schemaRefs>
     <ds:schemaRef ds:uri="http://schemas.openxmlformats.org/officeDocument/2006/bibliography"/>
   </ds:schemaRefs>

</xml_diff>